<commit_message>
add minor correction to the subtitle
</commit_message>
<xml_diff>
--- a/_output/companionbot-final-project.docx
+++ b/_output/companionbot-final-project.docx
@@ -15,7 +15,19 @@
         <w:pStyle w:val="Subtitle"/>
       </w:pPr>
       <w:r>
-        <w:t xml:space="preserve">Final Project for the Adavance Software Development Methods Course</w:t>
+        <w:t xml:space="preserve">Final Project for the</w:t>
+      </w:r>
+      <w:r>
+        <w:t xml:space="preserve"> </w:t>
+      </w:r>
+      <w:r>
+        <w:t xml:space="preserve">“Adavanced Software Development Methods”</w:t>
+      </w:r>
+      <w:r>
+        <w:t xml:space="preserve"> </w:t>
+      </w:r>
+      <w:r>
+        <w:t xml:space="preserve">Course</w:t>
       </w:r>
     </w:p>
     <w:p>

</xml_diff>

<commit_message>
add a presentation and minor corrections
</commit_message>
<xml_diff>
--- a/_output/companionbot-final-project.docx
+++ b/_output/companionbot-final-project.docx
@@ -38,6 +38,131 @@
         <w:t xml:space="preserve">2025-06-24</w:t>
       </w:r>
     </w:p>
+    <w:tbl>
+      <w:tblPr>
+        <w:tblStyle w:val="Table"/>
+        <w:tblLook w:firstRow="0" w:lastRow="0" w:firstColumn="0" w:lastColumn="0" w:noHBand="0" w:noVBand="0" w:val="0000"/>
+        <w:tblBorders>
+          <w:left w:val="single" w:sz="24" w:space="0" w:color="00A047"/>
+        </w:tblBorders>
+        <w:tblCellMar>
+          <w:left w:w="0" w:type="dxa"/>
+          <w:right w:w="0" w:type="dxa"/>
+        </w:tblCellMar>
+        <w:tblInd w:w="164" w:type="dxa"/>
+      </w:tblPr>
+      <w:tr>
+        <w:trPr>
+          <w:cantSplit/>
+        </w:trPr>
+        <w:tc>
+          <w:tcPr>
+            <w:tcMar>
+              <w:left w:w="144" w:type="dxa"/>
+              <w:right w:w="144" w:type="dxa"/>
+            </w:tcMar>
+          </w:tcPr>
+          <w:p>
+            <w:pPr>
+              <w:pStyle w:val="FirstParagraph"/>
+            </w:pPr>
+            <w:pPr>
+              <w:spacing w:before="0" w:after="8"/>
+              <w:jc w:val="center"/>
+            </w:pPr>
+            <w:r>
+              <w:drawing>
+                <wp:inline>
+                  <wp:extent cx="152400" cy="152400"/>
+                  <wp:effectExtent b="0" l="0" r="0" t="0"/>
+                  <wp:docPr descr="" title="" id="21" name="Picture"/>
+                  <a:graphic>
+                    <a:graphicData uri="http://schemas.openxmlformats.org/drawingml/2006/picture">
+                      <pic:pic>
+                        <pic:nvPicPr>
+                          <pic:cNvPr descr="/opt/quarto/share/formats/docx/tip.png" id="22" name="Picture"/>
+                          <pic:cNvPicPr>
+                            <a:picLocks noChangeArrowheads="1" noChangeAspect="1"/>
+                          </pic:cNvPicPr>
+                        </pic:nvPicPr>
+                        <pic:blipFill>
+                          <a:blip r:embed="rId20"/>
+                          <a:stretch>
+                            <a:fillRect/>
+                          </a:stretch>
+                        </pic:blipFill>
+                        <pic:spPr bwMode="auto">
+                          <a:xfrm>
+                            <a:off x="0" y="0"/>
+                            <a:ext cx="152400" cy="152400"/>
+                          </a:xfrm>
+                          <a:prstGeom prst="rect">
+                            <a:avLst/>
+                          </a:prstGeom>
+                          <a:noFill/>
+                          <a:ln w="9525">
+                            <a:noFill/>
+                            <a:headEnd/>
+                            <a:tailEnd/>
+                          </a:ln>
+                        </pic:spPr>
+                      </pic:pic>
+                    </a:graphicData>
+                  </a:graphic>
+                </wp:inline>
+              </w:drawing>
+            </w:r>
+          </w:p>
+        </w:tc>
+        <w:tc>
+          <w:p>
+            <w:pPr>
+              <w:pStyle w:val="BodyText"/>
+            </w:pPr>
+            <w:pPr>
+              <w:spacing w:before="16" w:after="64"/>
+            </w:pPr>
+            <w:r>
+              <w:rPr>
+                <w:b/>
+                <w:bCs/>
+              </w:rPr>
+              <w:t xml:space="preserve">Presentation</w:t>
+            </w:r>
+          </w:p>
+          <w:p>
+            <w:pPr>
+              <w:pStyle w:val="BodyText"/>
+            </w:pPr>
+            <w:pPr>
+              <w:spacing w:before="16" w:after="16"/>
+            </w:pPr>
+            <w:r>
+              <w:t xml:space="preserve">Presentation for this project is available</w:t>
+            </w:r>
+            <w:r>
+              <w:t xml:space="preserve"> </w:t>
+            </w:r>
+            <w:hyperlink r:id="rId23">
+              <w:r>
+                <w:rPr>
+                  <w:rStyle w:val="Hyperlink"/>
+                </w:rPr>
+                <w:t xml:space="preserve">here</w:t>
+              </w:r>
+            </w:hyperlink>
+            <w:r>
+              <w:t xml:space="preserve">.</w:t>
+            </w:r>
+          </w:p>
+        </w:tc>
+      </w:tr>
+    </w:tbl>
+    <w:p>
+      <w:r>
+        <w:br w:type="page"/>
+      </w:r>
+    </w:p>
     <w:p>
       <w:pPr>
         <w:pStyle w:val="CaptionedFigure"/>
@@ -47,18 +172,18 @@
           <wp:inline>
             <wp:extent cx="5334000" cy="8004126"/>
             <wp:effectExtent b="0" l="0" r="0" t="0"/>
-            <wp:docPr descr="Artistic Representation of CompanionBot" title="" id="21" name="Picture"/>
+            <wp:docPr descr="Artistic Representation of CompanionBot" title="" id="25" name="Picture"/>
             <a:graphic>
               <a:graphicData uri="http://schemas.openxmlformats.org/drawingml/2006/picture">
                 <pic:pic>
                   <pic:nvPicPr>
-                    <pic:cNvPr descr="./images/robot-image.jpg" id="22" name="Picture"/>
+                    <pic:cNvPr descr="./images/robot-image.jpg" id="26" name="Picture"/>
                     <pic:cNvPicPr>
                       <a:picLocks noChangeArrowheads="1" noChangeAspect="1"/>
                     </pic:cNvPicPr>
                   </pic:nvPicPr>
                   <pic:blipFill>
-                    <a:blip r:embed="rId20"/>
+                    <a:blip r:embed="rId24"/>
                     <a:stretch>
                       <a:fillRect/>
                     </a:stretch>
@@ -93,7 +218,12 @@
         <w:t xml:space="preserve">Artistic Representation of CompanionBot</w:t>
       </w:r>
     </w:p>
-    <w:bookmarkStart w:id="62" w:name="X5c8fd6cecfe42f12f57464abf2ca2187cdc8066"/>
+    <w:p>
+      <w:r>
+        <w:br w:type="page"/>
+      </w:r>
+    </w:p>
+    <w:bookmarkStart w:id="66" w:name="X5c8fd6cecfe42f12f57464abf2ca2187cdc8066"/>
     <w:p>
       <w:pPr>
         <w:pStyle w:val="Heading1"/>
@@ -102,7 +232,7 @@
         <w:t xml:space="preserve">1. CompanionBot: System Definition and Super-Characterization</w:t>
       </w:r>
     </w:p>
-    <w:bookmarkStart w:id="23" w:name="purpose-of-the-system"/>
+    <w:bookmarkStart w:id="27" w:name="purpose-of-the-system"/>
     <w:p>
       <w:pPr>
         <w:pStyle w:val="Heading2"/>
@@ -215,8 +345,8 @@
         <w:t xml:space="preserve">The system aims to complement, not replace, human care by providing 24/7 availability, consistent interaction quality, and personalized support tailored to individual user needs and preferences.</w:t>
       </w:r>
     </w:p>
-    <w:bookmarkEnd w:id="23"/>
-    <w:bookmarkStart w:id="30" w:name="what-the-system-will-do"/>
+    <w:bookmarkEnd w:id="27"/>
+    <w:bookmarkStart w:id="34" w:name="what-the-system-will-do"/>
     <w:p>
       <w:pPr>
         <w:pStyle w:val="Heading2"/>
@@ -225,7 +355,7 @@
         <w:t xml:space="preserve">What the System Will Do</w:t>
       </w:r>
     </w:p>
-    <w:bookmarkStart w:id="28" w:name="core-functionalities"/>
+    <w:bookmarkStart w:id="32" w:name="core-functionalities"/>
     <w:p>
       <w:pPr>
         <w:pStyle w:val="Heading3"/>
@@ -234,7 +364,7 @@
         <w:t xml:space="preserve">Core Functionalities</w:t>
       </w:r>
     </w:p>
-    <w:bookmarkStart w:id="24" w:name="social-connection-module"/>
+    <w:bookmarkStart w:id="28" w:name="social-connection-module"/>
     <w:p>
       <w:pPr>
         <w:pStyle w:val="Heading4"/>
@@ -291,8 +421,8 @@
         <w:t xml:space="preserve">Provide daily conversational engagement with natural language processing and through a Large Language Model (LLM) capable of understanding user context and emotional tone.</w:t>
       </w:r>
     </w:p>
-    <w:bookmarkEnd w:id="24"/>
-    <w:bookmarkStart w:id="25" w:name="health-management-module"/>
+    <w:bookmarkEnd w:id="28"/>
+    <w:bookmarkStart w:id="29" w:name="health-management-module"/>
     <w:p>
       <w:pPr>
         <w:pStyle w:val="Heading4"/>
@@ -373,8 +503,8 @@
         <w:t xml:space="preserve">Provide hydration and nutrition reminders based on individual health needs.</w:t>
       </w:r>
     </w:p>
-    <w:bookmarkEnd w:id="25"/>
-    <w:bookmarkStart w:id="26" w:name="cognitive-engagement-module"/>
+    <w:bookmarkEnd w:id="29"/>
+    <w:bookmarkStart w:id="30" w:name="cognitive-engagement-module"/>
     <w:p>
       <w:pPr>
         <w:pStyle w:val="Heading4"/>
@@ -443,8 +573,8 @@
         <w:t xml:space="preserve">Enable creative activities including poetry composition.</w:t>
       </w:r>
     </w:p>
-    <w:bookmarkEnd w:id="26"/>
-    <w:bookmarkStart w:id="27" w:name="smart-integration-module"/>
+    <w:bookmarkEnd w:id="30"/>
+    <w:bookmarkStart w:id="31" w:name="smart-integration-module"/>
     <w:p>
       <w:pPr>
         <w:pStyle w:val="Heading4"/>
@@ -501,9 +631,9 @@
         <w:t xml:space="preserve">Support telehealth session facilitation and technical assistance.</w:t>
       </w:r>
     </w:p>
-    <w:bookmarkEnd w:id="27"/>
-    <w:bookmarkEnd w:id="28"/>
-    <w:bookmarkStart w:id="29" w:name="advanced-ai-capabilities"/>
+    <w:bookmarkEnd w:id="31"/>
+    <w:bookmarkEnd w:id="32"/>
+    <w:bookmarkStart w:id="33" w:name="advanced-ai-capabilities"/>
     <w:p>
       <w:pPr>
         <w:pStyle w:val="Heading3"/>
@@ -622,9 +752,9 @@
         <w:t xml:space="preserve">Supports voice, touch, gesture, and visual communication modalities.</w:t>
       </w:r>
     </w:p>
-    <w:bookmarkEnd w:id="29"/>
-    <w:bookmarkEnd w:id="30"/>
-    <w:bookmarkStart w:id="37" w:name="how-users-will-interact-with-the-system"/>
+    <w:bookmarkEnd w:id="33"/>
+    <w:bookmarkEnd w:id="34"/>
+    <w:bookmarkStart w:id="41" w:name="how-users-will-interact-with-the-system"/>
     <w:p>
       <w:pPr>
         <w:pStyle w:val="Heading2"/>
@@ -633,7 +763,7 @@
         <w:t xml:space="preserve">How Users Will Interact with the System</w:t>
       </w:r>
     </w:p>
-    <w:bookmarkStart w:id="35" w:name="primary-interaction-modalities"/>
+    <w:bookmarkStart w:id="39" w:name="primary-interaction-modalities"/>
     <w:p>
       <w:pPr>
         <w:pStyle w:val="Heading3"/>
@@ -642,7 +772,7 @@
         <w:t xml:space="preserve">Primary Interaction Modalities</w:t>
       </w:r>
     </w:p>
-    <w:bookmarkStart w:id="31" w:name="voice-interaction"/>
+    <w:bookmarkStart w:id="35" w:name="voice-interaction"/>
     <w:p>
       <w:pPr>
         <w:pStyle w:val="Heading4"/>
@@ -699,8 +829,8 @@
         <w:t xml:space="preserve">Multi-language support for diverse user populations.</w:t>
       </w:r>
     </w:p>
-    <w:bookmarkEnd w:id="31"/>
-    <w:bookmarkStart w:id="32" w:name="touch-interface"/>
+    <w:bookmarkEnd w:id="35"/>
+    <w:bookmarkStart w:id="36" w:name="touch-interface"/>
     <w:p>
       <w:pPr>
         <w:pStyle w:val="Heading4"/>
@@ -757,8 +887,8 @@
         <w:t xml:space="preserve">Customizable interface layouts based on user abilities.</w:t>
       </w:r>
     </w:p>
-    <w:bookmarkEnd w:id="32"/>
-    <w:bookmarkStart w:id="33" w:name="visual-interaction"/>
+    <w:bookmarkEnd w:id="36"/>
+    <w:bookmarkStart w:id="37" w:name="visual-interaction"/>
     <w:p>
       <w:pPr>
         <w:pStyle w:val="Heading4"/>
@@ -815,8 +945,8 @@
         <w:t xml:space="preserve">Gesture recognition for users with speech limitations.</w:t>
       </w:r>
     </w:p>
-    <w:bookmarkEnd w:id="33"/>
-    <w:bookmarkStart w:id="34" w:name="physical-interaction"/>
+    <w:bookmarkEnd w:id="37"/>
+    <w:bookmarkStart w:id="38" w:name="physical-interaction"/>
     <w:p>
       <w:pPr>
         <w:pStyle w:val="Heading4"/>
@@ -873,9 +1003,9 @@
         <w:t xml:space="preserve">Smart home device control through centralized hub.</w:t>
       </w:r>
     </w:p>
-    <w:bookmarkEnd w:id="34"/>
-    <w:bookmarkEnd w:id="35"/>
-    <w:bookmarkStart w:id="36" w:name="accessibility-features"/>
+    <w:bookmarkEnd w:id="38"/>
+    <w:bookmarkEnd w:id="39"/>
+    <w:bookmarkStart w:id="40" w:name="accessibility-features"/>
     <w:p>
       <w:pPr>
         <w:pStyle w:val="Heading3"/>
@@ -938,475 +1068,475 @@
       </w:pPr>
       <w:r>
         <w:t xml:space="preserve">For cognitive assistance: consistent interfaces, clear instructions, and patient repetition.</w:t>
-      </w:r>
-    </w:p>
-    <w:bookmarkEnd w:id="36"/>
-    <w:bookmarkEnd w:id="37"/>
-    <w:bookmarkStart w:id="45" w:name="who-will-use-the-system"/>
-    <w:p>
-      <w:pPr>
-        <w:pStyle w:val="Heading2"/>
-      </w:pPr>
-      <w:r>
-        <w:t xml:space="preserve">Who Will Use the System</w:t>
-      </w:r>
-    </w:p>
-    <w:bookmarkStart w:id="41" w:name="primary-users"/>
-    <w:p>
-      <w:pPr>
-        <w:pStyle w:val="Heading3"/>
-      </w:pPr>
-      <w:r>
-        <w:t xml:space="preserve">Primary Users</w:t>
-      </w:r>
-    </w:p>
-    <w:bookmarkStart w:id="38" w:name="independent-seniors"/>
-    <w:p>
-      <w:pPr>
-        <w:pStyle w:val="Heading4"/>
-      </w:pPr>
-      <w:r>
-        <w:t xml:space="preserve">Independent Seniors</w:t>
-      </w:r>
-    </w:p>
-    <w:p>
-      <w:pPr>
-        <w:pStyle w:val="Compact"/>
-        <w:numPr>
-          <w:ilvl w:val="0"/>
-          <w:numId w:val="1012"/>
-        </w:numPr>
-      </w:pPr>
-      <w:r>
-        <w:t xml:space="preserve">Living independently in their own homes.</w:t>
-      </w:r>
-    </w:p>
-    <w:p>
-      <w:pPr>
-        <w:pStyle w:val="Compact"/>
-        <w:numPr>
-          <w:ilvl w:val="0"/>
-          <w:numId w:val="1012"/>
-        </w:numPr>
-      </w:pPr>
-      <w:r>
-        <w:t xml:space="preserve">Experiencing mild to moderate social isolation.</w:t>
-      </w:r>
-    </w:p>
-    <w:p>
-      <w:pPr>
-        <w:pStyle w:val="Compact"/>
-        <w:numPr>
-          <w:ilvl w:val="0"/>
-          <w:numId w:val="1012"/>
-        </w:numPr>
-      </w:pPr>
-      <w:r>
-        <w:t xml:space="preserve">Managing multiple medications and health conditions.</w:t>
-      </w:r>
-    </w:p>
-    <w:p>
-      <w:pPr>
-        <w:pStyle w:val="Compact"/>
-        <w:numPr>
-          <w:ilvl w:val="0"/>
-          <w:numId w:val="1012"/>
-        </w:numPr>
-      </w:pPr>
-      <w:r>
-        <w:t xml:space="preserve">Seeking to maintain cognitive function and social connections.</w:t>
-      </w:r>
-    </w:p>
-    <w:bookmarkEnd w:id="38"/>
-    <w:bookmarkStart w:id="39" w:name="seniors-with-mild-cognitive-decline"/>
-    <w:p>
-      <w:pPr>
-        <w:pStyle w:val="Heading4"/>
-      </w:pPr>
-      <w:r>
-        <w:t xml:space="preserve">Seniors with Mild Cognitive Decline</w:t>
-      </w:r>
-    </w:p>
-    <w:p>
-      <w:pPr>
-        <w:pStyle w:val="Compact"/>
-        <w:numPr>
-          <w:ilvl w:val="0"/>
-          <w:numId w:val="1013"/>
-        </w:numPr>
-      </w:pPr>
-      <w:r>
-        <w:t xml:space="preserve">Early-stage dementia or mild cognitive impairment.</w:t>
-      </w:r>
-    </w:p>
-    <w:p>
-      <w:pPr>
-        <w:pStyle w:val="Compact"/>
-        <w:numPr>
-          <w:ilvl w:val="0"/>
-          <w:numId w:val="1013"/>
-        </w:numPr>
-      </w:pPr>
-      <w:r>
-        <w:t xml:space="preserve">Requiring structured daily routines and medication reminders.</w:t>
-      </w:r>
-    </w:p>
-    <w:p>
-      <w:pPr>
-        <w:pStyle w:val="Compact"/>
-        <w:numPr>
-          <w:ilvl w:val="0"/>
-          <w:numId w:val="1013"/>
-        </w:numPr>
-      </w:pPr>
-      <w:r>
-        <w:t xml:space="preserve">Benefiting from consistent social interaction and mental stimulation.</w:t>
-      </w:r>
-    </w:p>
-    <w:p>
-      <w:pPr>
-        <w:pStyle w:val="Compact"/>
-        <w:numPr>
-          <w:ilvl w:val="0"/>
-          <w:numId w:val="1013"/>
-        </w:numPr>
-      </w:pPr>
-      <w:r>
-        <w:t xml:space="preserve">Need for simplified, patient technology interfaces.</w:t>
-      </w:r>
-    </w:p>
-    <w:bookmarkEnd w:id="39"/>
-    <w:bookmarkStart w:id="40" w:name="socially-isolated-seniors"/>
-    <w:p>
-      <w:pPr>
-        <w:pStyle w:val="Heading4"/>
-      </w:pPr>
-      <w:r>
-        <w:t xml:space="preserve">Socially Isolated Seniors</w:t>
-      </w:r>
-    </w:p>
-    <w:p>
-      <w:pPr>
-        <w:pStyle w:val="Compact"/>
-        <w:numPr>
-          <w:ilvl w:val="0"/>
-          <w:numId w:val="1014"/>
-        </w:numPr>
-      </w:pPr>
-      <w:r>
-        <w:t xml:space="preserve">Limited family contact or geographic separation from loved ones.</w:t>
-      </w:r>
-    </w:p>
-    <w:p>
-      <w:pPr>
-        <w:pStyle w:val="Compact"/>
-        <w:numPr>
-          <w:ilvl w:val="0"/>
-          <w:numId w:val="1014"/>
-        </w:numPr>
-      </w:pPr>
-      <w:r>
-        <w:t xml:space="preserve">Reduced mobility affecting social activities.</w:t>
-      </w:r>
-    </w:p>
-    <w:p>
-      <w:pPr>
-        <w:pStyle w:val="Compact"/>
-        <w:numPr>
-          <w:ilvl w:val="0"/>
-          <w:numId w:val="1014"/>
-        </w:numPr>
-      </w:pPr>
-      <w:r>
-        <w:t xml:space="preserve">Recent life transitions (widowhood, retirement, relocation).</w:t>
-      </w:r>
-    </w:p>
-    <w:p>
-      <w:pPr>
-        <w:pStyle w:val="Compact"/>
-        <w:numPr>
-          <w:ilvl w:val="0"/>
-          <w:numId w:val="1014"/>
-        </w:numPr>
-      </w:pPr>
-      <w:r>
-        <w:t xml:space="preserve">Seeking meaningful social connections and daily structure.</w:t>
       </w:r>
     </w:p>
     <w:bookmarkEnd w:id="40"/>
     <w:bookmarkEnd w:id="41"/>
-    <w:bookmarkStart w:id="44" w:name="secondary-users"/>
+    <w:bookmarkStart w:id="49" w:name="who-will-use-the-system"/>
+    <w:p>
+      <w:pPr>
+        <w:pStyle w:val="Heading2"/>
+      </w:pPr>
+      <w:r>
+        <w:t xml:space="preserve">Who Will Use the System</w:t>
+      </w:r>
+    </w:p>
+    <w:bookmarkStart w:id="45" w:name="primary-users"/>
     <w:p>
       <w:pPr>
         <w:pStyle w:val="Heading3"/>
       </w:pPr>
       <w:r>
-        <w:t xml:space="preserve">Secondary Users</w:t>
-      </w:r>
-    </w:p>
-    <w:bookmarkStart w:id="42" w:name="family-members-and-caregivers"/>
+        <w:t xml:space="preserve">Primary Users</w:t>
+      </w:r>
+    </w:p>
+    <w:bookmarkStart w:id="42" w:name="independent-seniors"/>
     <w:p>
       <w:pPr>
         <w:pStyle w:val="Heading4"/>
       </w:pPr>
       <w:r>
-        <w:t xml:space="preserve">Family Members and Caregivers</w:t>
-      </w:r>
-    </w:p>
-    <w:p>
-      <w:pPr>
-        <w:pStyle w:val="Compact"/>
-        <w:numPr>
-          <w:ilvl w:val="0"/>
-          <w:numId w:val="1015"/>
-        </w:numPr>
-      </w:pPr>
-      <w:r>
-        <w:t xml:space="preserve">Adult children monitoring elderly parents’ wellbeing.</w:t>
-      </w:r>
-    </w:p>
-    <w:p>
-      <w:pPr>
-        <w:pStyle w:val="Compact"/>
-        <w:numPr>
-          <w:ilvl w:val="0"/>
-          <w:numId w:val="1015"/>
-        </w:numPr>
-      </w:pPr>
-      <w:r>
-        <w:t xml:space="preserve">Professional caregivers coordinating care plans.</w:t>
-      </w:r>
-    </w:p>
-    <w:p>
-      <w:pPr>
-        <w:pStyle w:val="Compact"/>
-        <w:numPr>
-          <w:ilvl w:val="0"/>
-          <w:numId w:val="1015"/>
-        </w:numPr>
-      </w:pPr>
-      <w:r>
-        <w:t xml:space="preserve">Healthcare providers accessing health data and communication.</w:t>
-      </w:r>
-    </w:p>
-    <w:p>
-      <w:pPr>
-        <w:pStyle w:val="Compact"/>
-        <w:numPr>
-          <w:ilvl w:val="0"/>
-          <w:numId w:val="1015"/>
-        </w:numPr>
-      </w:pPr>
-      <w:r>
-        <w:t xml:space="preserve">Social workers and community health coordinators.</w:t>
+        <w:t xml:space="preserve">Independent Seniors</w:t>
+      </w:r>
+    </w:p>
+    <w:p>
+      <w:pPr>
+        <w:pStyle w:val="Compact"/>
+        <w:numPr>
+          <w:ilvl w:val="0"/>
+          <w:numId w:val="1012"/>
+        </w:numPr>
+      </w:pPr>
+      <w:r>
+        <w:t xml:space="preserve">Living independently in their own homes.</w:t>
+      </w:r>
+    </w:p>
+    <w:p>
+      <w:pPr>
+        <w:pStyle w:val="Compact"/>
+        <w:numPr>
+          <w:ilvl w:val="0"/>
+          <w:numId w:val="1012"/>
+        </w:numPr>
+      </w:pPr>
+      <w:r>
+        <w:t xml:space="preserve">Experiencing mild to moderate social isolation.</w:t>
+      </w:r>
+    </w:p>
+    <w:p>
+      <w:pPr>
+        <w:pStyle w:val="Compact"/>
+        <w:numPr>
+          <w:ilvl w:val="0"/>
+          <w:numId w:val="1012"/>
+        </w:numPr>
+      </w:pPr>
+      <w:r>
+        <w:t xml:space="preserve">Managing multiple medications and health conditions.</w:t>
+      </w:r>
+    </w:p>
+    <w:p>
+      <w:pPr>
+        <w:pStyle w:val="Compact"/>
+        <w:numPr>
+          <w:ilvl w:val="0"/>
+          <w:numId w:val="1012"/>
+        </w:numPr>
+      </w:pPr>
+      <w:r>
+        <w:t xml:space="preserve">Seeking to maintain cognitive function and social connections.</w:t>
       </w:r>
     </w:p>
     <w:bookmarkEnd w:id="42"/>
-    <w:bookmarkStart w:id="43" w:name="healthcare-professionals"/>
+    <w:bookmarkStart w:id="43" w:name="seniors-with-mild-cognitive-decline"/>
     <w:p>
       <w:pPr>
         <w:pStyle w:val="Heading4"/>
       </w:pPr>
       <w:r>
-        <w:t xml:space="preserve">Healthcare Professionals</w:t>
-      </w:r>
-    </w:p>
-    <w:p>
-      <w:pPr>
-        <w:pStyle w:val="Compact"/>
-        <w:numPr>
-          <w:ilvl w:val="0"/>
-          <w:numId w:val="1016"/>
-        </w:numPr>
-      </w:pPr>
-      <w:r>
-        <w:t xml:space="preserve">Primary care physicians monitoring patient adherence and health metrics.</w:t>
-      </w:r>
-    </w:p>
-    <w:p>
-      <w:pPr>
-        <w:pStyle w:val="Compact"/>
-        <w:numPr>
-          <w:ilvl w:val="0"/>
-          <w:numId w:val="1016"/>
-        </w:numPr>
-      </w:pPr>
-      <w:r>
-        <w:t xml:space="preserve">Specialists requiring regular health data collection.</w:t>
-      </w:r>
-    </w:p>
-    <w:p>
-      <w:pPr>
-        <w:pStyle w:val="Compact"/>
-        <w:numPr>
-          <w:ilvl w:val="0"/>
-          <w:numId w:val="1016"/>
-        </w:numPr>
-      </w:pPr>
-      <w:r>
-        <w:t xml:space="preserve">Mental health professionals tracking mood and cognitive function.</w:t>
-      </w:r>
-    </w:p>
-    <w:p>
-      <w:pPr>
-        <w:pStyle w:val="Compact"/>
-        <w:numPr>
-          <w:ilvl w:val="0"/>
-          <w:numId w:val="1016"/>
-        </w:numPr>
-      </w:pPr>
-      <w:r>
-        <w:t xml:space="preserve">Pharmacists supporting medication management.</w:t>
+        <w:t xml:space="preserve">Seniors with Mild Cognitive Decline</w:t>
+      </w:r>
+    </w:p>
+    <w:p>
+      <w:pPr>
+        <w:pStyle w:val="Compact"/>
+        <w:numPr>
+          <w:ilvl w:val="0"/>
+          <w:numId w:val="1013"/>
+        </w:numPr>
+      </w:pPr>
+      <w:r>
+        <w:t xml:space="preserve">Early-stage dementia or mild cognitive impairment.</w:t>
+      </w:r>
+    </w:p>
+    <w:p>
+      <w:pPr>
+        <w:pStyle w:val="Compact"/>
+        <w:numPr>
+          <w:ilvl w:val="0"/>
+          <w:numId w:val="1013"/>
+        </w:numPr>
+      </w:pPr>
+      <w:r>
+        <w:t xml:space="preserve">Requiring structured daily routines and medication reminders.</w:t>
+      </w:r>
+    </w:p>
+    <w:p>
+      <w:pPr>
+        <w:pStyle w:val="Compact"/>
+        <w:numPr>
+          <w:ilvl w:val="0"/>
+          <w:numId w:val="1013"/>
+        </w:numPr>
+      </w:pPr>
+      <w:r>
+        <w:t xml:space="preserve">Benefiting from consistent social interaction and mental stimulation.</w:t>
+      </w:r>
+    </w:p>
+    <w:p>
+      <w:pPr>
+        <w:pStyle w:val="Compact"/>
+        <w:numPr>
+          <w:ilvl w:val="0"/>
+          <w:numId w:val="1013"/>
+        </w:numPr>
+      </w:pPr>
+      <w:r>
+        <w:t xml:space="preserve">Need for simplified, patient technology interfaces.</w:t>
       </w:r>
     </w:p>
     <w:bookmarkEnd w:id="43"/>
+    <w:bookmarkStart w:id="44" w:name="socially-isolated-seniors"/>
+    <w:p>
+      <w:pPr>
+        <w:pStyle w:val="Heading4"/>
+      </w:pPr>
+      <w:r>
+        <w:t xml:space="preserve">Socially Isolated Seniors</w:t>
+      </w:r>
+    </w:p>
+    <w:p>
+      <w:pPr>
+        <w:pStyle w:val="Compact"/>
+        <w:numPr>
+          <w:ilvl w:val="0"/>
+          <w:numId w:val="1014"/>
+        </w:numPr>
+      </w:pPr>
+      <w:r>
+        <w:t xml:space="preserve">Limited family contact or geographic separation from loved ones.</w:t>
+      </w:r>
+    </w:p>
+    <w:p>
+      <w:pPr>
+        <w:pStyle w:val="Compact"/>
+        <w:numPr>
+          <w:ilvl w:val="0"/>
+          <w:numId w:val="1014"/>
+        </w:numPr>
+      </w:pPr>
+      <w:r>
+        <w:t xml:space="preserve">Reduced mobility affecting social activities.</w:t>
+      </w:r>
+    </w:p>
+    <w:p>
+      <w:pPr>
+        <w:pStyle w:val="Compact"/>
+        <w:numPr>
+          <w:ilvl w:val="0"/>
+          <w:numId w:val="1014"/>
+        </w:numPr>
+      </w:pPr>
+      <w:r>
+        <w:t xml:space="preserve">Recent life transitions (widowhood, retirement, relocation).</w:t>
+      </w:r>
+    </w:p>
+    <w:p>
+      <w:pPr>
+        <w:pStyle w:val="Compact"/>
+        <w:numPr>
+          <w:ilvl w:val="0"/>
+          <w:numId w:val="1014"/>
+        </w:numPr>
+      </w:pPr>
+      <w:r>
+        <w:t xml:space="preserve">Seeking meaningful social connections and daily structure.</w:t>
+      </w:r>
+    </w:p>
     <w:bookmarkEnd w:id="44"/>
     <w:bookmarkEnd w:id="45"/>
-    <w:bookmarkStart w:id="57" w:name="constraints-privacy-security-ethics"/>
-    <w:p>
-      <w:pPr>
-        <w:pStyle w:val="Heading2"/>
-      </w:pPr>
-      <w:r>
-        <w:t xml:space="preserve">Constraints (Privacy, Security, Ethics)</w:t>
-      </w:r>
-    </w:p>
-    <w:bookmarkStart w:id="48" w:name="privacy-constraints"/>
+    <w:bookmarkStart w:id="48" w:name="secondary-users"/>
     <w:p>
       <w:pPr>
         <w:pStyle w:val="Heading3"/>
       </w:pPr>
       <w:r>
-        <w:t xml:space="preserve">Privacy Constraints</w:t>
-      </w:r>
-    </w:p>
-    <w:bookmarkStart w:id="46" w:name="data-collection-limitations"/>
+        <w:t xml:space="preserve">Secondary Users</w:t>
+      </w:r>
+    </w:p>
+    <w:bookmarkStart w:id="46" w:name="family-members-and-caregivers"/>
     <w:p>
       <w:pPr>
         <w:pStyle w:val="Heading4"/>
       </w:pPr>
       <w:r>
-        <w:t xml:space="preserve">Data Collection Limitations</w:t>
-      </w:r>
-    </w:p>
-    <w:p>
-      <w:pPr>
-        <w:pStyle w:val="Compact"/>
-        <w:numPr>
-          <w:ilvl w:val="0"/>
-          <w:numId w:val="1017"/>
-        </w:numPr>
-      </w:pPr>
-      <w:r>
-        <w:t xml:space="preserve">Explicit user consent required for all data collection activities.</w:t>
-      </w:r>
-    </w:p>
-    <w:p>
-      <w:pPr>
-        <w:pStyle w:val="Compact"/>
-        <w:numPr>
-          <w:ilvl w:val="0"/>
-          <w:numId w:val="1017"/>
-        </w:numPr>
-      </w:pPr>
-      <w:r>
-        <w:t xml:space="preserve">Minimal data collection principle: only essential information gathered.</w:t>
-      </w:r>
-    </w:p>
-    <w:p>
-      <w:pPr>
-        <w:pStyle w:val="Compact"/>
-        <w:numPr>
-          <w:ilvl w:val="0"/>
-          <w:numId w:val="1017"/>
-        </w:numPr>
-      </w:pPr>
-      <w:r>
-        <w:t xml:space="preserve">Local processing prioritized to reduce cloud data transmission.</w:t>
-      </w:r>
-    </w:p>
-    <w:p>
-      <w:pPr>
-        <w:pStyle w:val="Compact"/>
-        <w:numPr>
-          <w:ilvl w:val="0"/>
-          <w:numId w:val="1017"/>
-        </w:numPr>
-      </w:pPr>
-      <w:r>
-        <w:t xml:space="preserve">Clear data retention policies with automatic deletion schedules.</w:t>
+        <w:t xml:space="preserve">Family Members and Caregivers</w:t>
+      </w:r>
+    </w:p>
+    <w:p>
+      <w:pPr>
+        <w:pStyle w:val="Compact"/>
+        <w:numPr>
+          <w:ilvl w:val="0"/>
+          <w:numId w:val="1015"/>
+        </w:numPr>
+      </w:pPr>
+      <w:r>
+        <w:t xml:space="preserve">Adult children monitoring elderly parents’ wellbeing.</w:t>
+      </w:r>
+    </w:p>
+    <w:p>
+      <w:pPr>
+        <w:pStyle w:val="Compact"/>
+        <w:numPr>
+          <w:ilvl w:val="0"/>
+          <w:numId w:val="1015"/>
+        </w:numPr>
+      </w:pPr>
+      <w:r>
+        <w:t xml:space="preserve">Professional caregivers coordinating care plans.</w:t>
+      </w:r>
+    </w:p>
+    <w:p>
+      <w:pPr>
+        <w:pStyle w:val="Compact"/>
+        <w:numPr>
+          <w:ilvl w:val="0"/>
+          <w:numId w:val="1015"/>
+        </w:numPr>
+      </w:pPr>
+      <w:r>
+        <w:t xml:space="preserve">Healthcare providers accessing health data and communication.</w:t>
+      </w:r>
+    </w:p>
+    <w:p>
+      <w:pPr>
+        <w:pStyle w:val="Compact"/>
+        <w:numPr>
+          <w:ilvl w:val="0"/>
+          <w:numId w:val="1015"/>
+        </w:numPr>
+      </w:pPr>
+      <w:r>
+        <w:t xml:space="preserve">Social workers and community health coordinators.</w:t>
       </w:r>
     </w:p>
     <w:bookmarkEnd w:id="46"/>
-    <w:bookmarkStart w:id="47" w:name="information-sharing-controls"/>
+    <w:bookmarkStart w:id="47" w:name="healthcare-professionals"/>
     <w:p>
       <w:pPr>
         <w:pStyle w:val="Heading4"/>
       </w:pPr>
       <w:r>
-        <w:t xml:space="preserve">Information Sharing Controls</w:t>
-      </w:r>
-    </w:p>
-    <w:p>
-      <w:pPr>
-        <w:pStyle w:val="Compact"/>
-        <w:numPr>
-          <w:ilvl w:val="0"/>
-          <w:numId w:val="1018"/>
-        </w:numPr>
-      </w:pPr>
-      <w:r>
-        <w:t xml:space="preserve">Granular permission settings for family access to health information.</w:t>
-      </w:r>
-    </w:p>
-    <w:p>
-      <w:pPr>
-        <w:pStyle w:val="Compact"/>
-        <w:numPr>
-          <w:ilvl w:val="0"/>
-          <w:numId w:val="1018"/>
-        </w:numPr>
-      </w:pPr>
-      <w:r>
-        <w:t xml:space="preserve">Healthcare provider data sharing requires explicit medical consent.</w:t>
-      </w:r>
-    </w:p>
-    <w:p>
-      <w:pPr>
-        <w:pStyle w:val="Compact"/>
-        <w:numPr>
-          <w:ilvl w:val="0"/>
-          <w:numId w:val="1018"/>
-        </w:numPr>
-      </w:pPr>
-      <w:r>
-        <w:t xml:space="preserve">Emergency protocol data sharing limited to life-threatening situations.</w:t>
-      </w:r>
-    </w:p>
-    <w:p>
-      <w:pPr>
-        <w:pStyle w:val="Compact"/>
-        <w:numPr>
-          <w:ilvl w:val="0"/>
-          <w:numId w:val="1018"/>
-        </w:numPr>
-      </w:pPr>
-      <w:r>
-        <w:t xml:space="preserve">User ability to review and delete personal data at any time.</w:t>
+        <w:t xml:space="preserve">Healthcare Professionals</w:t>
+      </w:r>
+    </w:p>
+    <w:p>
+      <w:pPr>
+        <w:pStyle w:val="Compact"/>
+        <w:numPr>
+          <w:ilvl w:val="0"/>
+          <w:numId w:val="1016"/>
+        </w:numPr>
+      </w:pPr>
+      <w:r>
+        <w:t xml:space="preserve">Primary care physicians monitoring patient adherence and health metrics.</w:t>
+      </w:r>
+    </w:p>
+    <w:p>
+      <w:pPr>
+        <w:pStyle w:val="Compact"/>
+        <w:numPr>
+          <w:ilvl w:val="0"/>
+          <w:numId w:val="1016"/>
+        </w:numPr>
+      </w:pPr>
+      <w:r>
+        <w:t xml:space="preserve">Specialists requiring regular health data collection.</w:t>
+      </w:r>
+    </w:p>
+    <w:p>
+      <w:pPr>
+        <w:pStyle w:val="Compact"/>
+        <w:numPr>
+          <w:ilvl w:val="0"/>
+          <w:numId w:val="1016"/>
+        </w:numPr>
+      </w:pPr>
+      <w:r>
+        <w:t xml:space="preserve">Mental health professionals tracking mood and cognitive function.</w:t>
+      </w:r>
+    </w:p>
+    <w:p>
+      <w:pPr>
+        <w:pStyle w:val="Compact"/>
+        <w:numPr>
+          <w:ilvl w:val="0"/>
+          <w:numId w:val="1016"/>
+        </w:numPr>
+      </w:pPr>
+      <w:r>
+        <w:t xml:space="preserve">Pharmacists supporting medication management.</w:t>
       </w:r>
     </w:p>
     <w:bookmarkEnd w:id="47"/>
     <w:bookmarkEnd w:id="48"/>
-    <w:bookmarkStart w:id="51" w:name="security-constraints"/>
+    <w:bookmarkEnd w:id="49"/>
+    <w:bookmarkStart w:id="61" w:name="constraints-privacy-security-ethics"/>
+    <w:p>
+      <w:pPr>
+        <w:pStyle w:val="Heading2"/>
+      </w:pPr>
+      <w:r>
+        <w:t xml:space="preserve">Constraints (Privacy, Security, Ethics)</w:t>
+      </w:r>
+    </w:p>
+    <w:bookmarkStart w:id="52" w:name="privacy-constraints"/>
     <w:p>
       <w:pPr>
         <w:pStyle w:val="Heading3"/>
       </w:pPr>
       <w:r>
+        <w:t xml:space="preserve">Privacy Constraints</w:t>
+      </w:r>
+    </w:p>
+    <w:bookmarkStart w:id="50" w:name="data-collection-limitations"/>
+    <w:p>
+      <w:pPr>
+        <w:pStyle w:val="Heading4"/>
+      </w:pPr>
+      <w:r>
+        <w:t xml:space="preserve">Data Collection Limitations</w:t>
+      </w:r>
+    </w:p>
+    <w:p>
+      <w:pPr>
+        <w:pStyle w:val="Compact"/>
+        <w:numPr>
+          <w:ilvl w:val="0"/>
+          <w:numId w:val="1017"/>
+        </w:numPr>
+      </w:pPr>
+      <w:r>
+        <w:t xml:space="preserve">Explicit user consent required for all data collection activities.</w:t>
+      </w:r>
+    </w:p>
+    <w:p>
+      <w:pPr>
+        <w:pStyle w:val="Compact"/>
+        <w:numPr>
+          <w:ilvl w:val="0"/>
+          <w:numId w:val="1017"/>
+        </w:numPr>
+      </w:pPr>
+      <w:r>
+        <w:t xml:space="preserve">Minimal data collection principle: only essential information gathered.</w:t>
+      </w:r>
+    </w:p>
+    <w:p>
+      <w:pPr>
+        <w:pStyle w:val="Compact"/>
+        <w:numPr>
+          <w:ilvl w:val="0"/>
+          <w:numId w:val="1017"/>
+        </w:numPr>
+      </w:pPr>
+      <w:r>
+        <w:t xml:space="preserve">Local processing prioritized to reduce cloud data transmission.</w:t>
+      </w:r>
+    </w:p>
+    <w:p>
+      <w:pPr>
+        <w:pStyle w:val="Compact"/>
+        <w:numPr>
+          <w:ilvl w:val="0"/>
+          <w:numId w:val="1017"/>
+        </w:numPr>
+      </w:pPr>
+      <w:r>
+        <w:t xml:space="preserve">Clear data retention policies with automatic deletion schedules.</w:t>
+      </w:r>
+    </w:p>
+    <w:bookmarkEnd w:id="50"/>
+    <w:bookmarkStart w:id="51" w:name="information-sharing-controls"/>
+    <w:p>
+      <w:pPr>
+        <w:pStyle w:val="Heading4"/>
+      </w:pPr>
+      <w:r>
+        <w:t xml:space="preserve">Information Sharing Controls</w:t>
+      </w:r>
+    </w:p>
+    <w:p>
+      <w:pPr>
+        <w:pStyle w:val="Compact"/>
+        <w:numPr>
+          <w:ilvl w:val="0"/>
+          <w:numId w:val="1018"/>
+        </w:numPr>
+      </w:pPr>
+      <w:r>
+        <w:t xml:space="preserve">Granular permission settings for family access to health information.</w:t>
+      </w:r>
+    </w:p>
+    <w:p>
+      <w:pPr>
+        <w:pStyle w:val="Compact"/>
+        <w:numPr>
+          <w:ilvl w:val="0"/>
+          <w:numId w:val="1018"/>
+        </w:numPr>
+      </w:pPr>
+      <w:r>
+        <w:t xml:space="preserve">Healthcare provider data sharing requires explicit medical consent.</w:t>
+      </w:r>
+    </w:p>
+    <w:p>
+      <w:pPr>
+        <w:pStyle w:val="Compact"/>
+        <w:numPr>
+          <w:ilvl w:val="0"/>
+          <w:numId w:val="1018"/>
+        </w:numPr>
+      </w:pPr>
+      <w:r>
+        <w:t xml:space="preserve">Emergency protocol data sharing limited to life-threatening situations.</w:t>
+      </w:r>
+    </w:p>
+    <w:p>
+      <w:pPr>
+        <w:pStyle w:val="Compact"/>
+        <w:numPr>
+          <w:ilvl w:val="0"/>
+          <w:numId w:val="1018"/>
+        </w:numPr>
+      </w:pPr>
+      <w:r>
+        <w:t xml:space="preserve">User ability to review and delete personal data at any time.</w:t>
+      </w:r>
+    </w:p>
+    <w:bookmarkEnd w:id="51"/>
+    <w:bookmarkEnd w:id="52"/>
+    <w:bookmarkStart w:id="55" w:name="security-constraints"/>
+    <w:p>
+      <w:pPr>
+        <w:pStyle w:val="Heading3"/>
+      </w:pPr>
+      <w:r>
         <w:t xml:space="preserve">Security Constraints</w:t>
       </w:r>
     </w:p>
-    <w:bookmarkStart w:id="49" w:name="technical-security-requirements"/>
+    <w:bookmarkStart w:id="53" w:name="technical-security-requirements"/>
     <w:p>
       <w:pPr>
         <w:pStyle w:val="Heading4"/>
@@ -1463,8 +1593,8 @@
         <w:t xml:space="preserve">Physical device security features to prevent tampering.</w:t>
       </w:r>
     </w:p>
-    <w:bookmarkEnd w:id="49"/>
-    <w:bookmarkStart w:id="50" w:name="data-protection-standards"/>
+    <w:bookmarkEnd w:id="53"/>
+    <w:bookmarkStart w:id="54" w:name="data-protection-standards"/>
     <w:p>
       <w:pPr>
         <w:pStyle w:val="Heading4"/>
@@ -1533,9 +1663,9 @@
         <w:t xml:space="preserve">Backup and disaster recovery protocols.</w:t>
       </w:r>
     </w:p>
-    <w:bookmarkEnd w:id="50"/>
-    <w:bookmarkEnd w:id="51"/>
-    <w:bookmarkStart w:id="56" w:name="ethical-constraints"/>
+    <w:bookmarkEnd w:id="54"/>
+    <w:bookmarkEnd w:id="55"/>
+    <w:bookmarkStart w:id="60" w:name="ethical-constraints"/>
     <w:p>
       <w:pPr>
         <w:pStyle w:val="Heading3"/>
@@ -1544,7 +1674,7 @@
         <w:t xml:space="preserve">Ethical Constraints</w:t>
       </w:r>
     </w:p>
-    <w:bookmarkStart w:id="52" w:name="autonomy-and-dignity"/>
+    <w:bookmarkStart w:id="56" w:name="autonomy-and-dignity"/>
     <w:p>
       <w:pPr>
         <w:pStyle w:val="Heading4"/>
@@ -1601,8 +1731,8 @@
         <w:t xml:space="preserve">User control over AI personality and interaction styles.</w:t>
       </w:r>
     </w:p>
-    <w:bookmarkEnd w:id="52"/>
-    <w:bookmarkStart w:id="53" w:name="deception-and-authenticity"/>
+    <w:bookmarkEnd w:id="56"/>
+    <w:bookmarkStart w:id="57" w:name="deception-and-authenticity"/>
     <w:p>
       <w:pPr>
         <w:pStyle w:val="Heading4"/>
@@ -1671,8 +1801,8 @@
         <w:t xml:space="preserve">Respect for user emotional investment in AI relationships.</w:t>
       </w:r>
     </w:p>
-    <w:bookmarkEnd w:id="53"/>
-    <w:bookmarkStart w:id="54" w:name="equity-and-accessibility"/>
+    <w:bookmarkEnd w:id="57"/>
+    <w:bookmarkStart w:id="58" w:name="equity-and-accessibility"/>
     <w:p>
       <w:pPr>
         <w:pStyle w:val="Heading4"/>
@@ -1729,8 +1859,8 @@
         <w:t xml:space="preserve">Training and support resources for technology adoption.</w:t>
       </w:r>
     </w:p>
-    <w:bookmarkEnd w:id="54"/>
-    <w:bookmarkStart w:id="55" w:name="care-integration-ethics"/>
+    <w:bookmarkEnd w:id="58"/>
+    <w:bookmarkStart w:id="59" w:name="care-integration-ethics"/>
     <w:p>
       <w:pPr>
         <w:pStyle w:val="Heading4"/>
@@ -1799,10 +1929,10 @@
         <w:t xml:space="preserve">Transparency with healthcare providers about AI involvement.</w:t>
       </w:r>
     </w:p>
-    <w:bookmarkEnd w:id="55"/>
-    <w:bookmarkEnd w:id="56"/>
-    <w:bookmarkEnd w:id="57"/>
-    <w:bookmarkStart w:id="61" w:name="X305d150402607ae424301a2bf6147d6827c905f"/>
+    <w:bookmarkEnd w:id="59"/>
+    <w:bookmarkEnd w:id="60"/>
+    <w:bookmarkEnd w:id="61"/>
+    <w:bookmarkStart w:id="65" w:name="X305d150402607ae424301a2bf6147d6827c905f"/>
     <w:p>
       <w:pPr>
         <w:pStyle w:val="Heading2"/>
@@ -1811,7 +1941,7 @@
         <w:t xml:space="preserve">Scientific Reasoning and Research Foundation</w:t>
       </w:r>
     </w:p>
-    <w:bookmarkStart w:id="58" w:name="loneliness-and-social-isolation-research"/>
+    <w:bookmarkStart w:id="62" w:name="loneliness-and-social-isolation-research"/>
     <w:p>
       <w:pPr>
         <w:pStyle w:val="Heading3"/>
@@ -1932,8 +2062,8 @@
         <w:t xml:space="preserve">ScienceDirect</w:t>
       </w:r>
     </w:p>
-    <w:bookmarkEnd w:id="58"/>
-    <w:bookmarkStart w:id="59" w:name="X8db2eab8ec29c0928b91d78f55e66c671204656"/>
+    <w:bookmarkEnd w:id="62"/>
+    <w:bookmarkStart w:id="63" w:name="X8db2eab8ec29c0928b91d78f55e66c671204656"/>
     <w:p>
       <w:pPr>
         <w:pStyle w:val="Heading3"/>
@@ -2054,8 +2184,8 @@
         <w:t xml:space="preserve">IEEE</w:t>
       </w:r>
     </w:p>
-    <w:bookmarkEnd w:id="59"/>
-    <w:bookmarkStart w:id="60" w:name="cognitive-engagement-and-mental-health"/>
+    <w:bookmarkEnd w:id="63"/>
+    <w:bookmarkStart w:id="64" w:name="cognitive-engagement-and-mental-health"/>
     <w:p>
       <w:pPr>
         <w:pStyle w:val="Heading3"/>
@@ -2176,10 +2306,10 @@
         <w:t xml:space="preserve">JMIR Human Factors</w:t>
       </w:r>
     </w:p>
-    <w:bookmarkEnd w:id="60"/>
-    <w:bookmarkEnd w:id="61"/>
-    <w:bookmarkEnd w:id="62"/>
-    <w:bookmarkStart w:id="77" w:name="Xe1ee5b50a634b99c0413c47a04ed990ebd9a41b"/>
+    <w:bookmarkEnd w:id="64"/>
+    <w:bookmarkEnd w:id="65"/>
+    <w:bookmarkEnd w:id="66"/>
+    <w:bookmarkStart w:id="81" w:name="Xe1ee5b50a634b99c0413c47a04ed990ebd9a41b"/>
     <w:p>
       <w:pPr>
         <w:pStyle w:val="Heading1"/>
@@ -2188,7 +2318,7 @@
         <w:t xml:space="preserve">2. Stakeholder Analysis and Decision-Making Framework</w:t>
       </w:r>
     </w:p>
-    <w:bookmarkStart w:id="63" w:name="primary-stakeholders"/>
+    <w:bookmarkStart w:id="67" w:name="primary-stakeholders"/>
     <w:p>
       <w:pPr>
         <w:pStyle w:val="Heading2"/>
@@ -2720,8 +2850,8 @@
         </w:tc>
       </w:tr>
     </w:tbl>
-    <w:bookmarkEnd w:id="63"/>
-    <w:bookmarkStart w:id="76" w:name="decision-making-framework"/>
+    <w:bookmarkEnd w:id="67"/>
+    <w:bookmarkStart w:id="80" w:name="decision-making-framework"/>
     <w:p>
       <w:pPr>
         <w:pStyle w:val="Heading2"/>
@@ -2730,7 +2860,7 @@
         <w:t xml:space="preserve">Decision-Making Framework</w:t>
       </w:r>
     </w:p>
-    <w:bookmarkStart w:id="64" w:name="decision-authority-matrix"/>
+    <w:bookmarkStart w:id="68" w:name="decision-authority-matrix"/>
     <w:p>
       <w:pPr>
         <w:pStyle w:val="Heading3"/>
@@ -3262,8 +3392,8 @@
         </w:tc>
       </w:tr>
     </w:tbl>
-    <w:bookmarkEnd w:id="64"/>
-    <w:bookmarkStart w:id="68" w:name="decision-making-process"/>
+    <w:bookmarkEnd w:id="68"/>
+    <w:bookmarkStart w:id="72" w:name="decision-making-process"/>
     <w:p>
       <w:pPr>
         <w:pStyle w:val="Heading3"/>
@@ -3272,7 +3402,7 @@
         <w:t xml:space="preserve">Decision-Making Process</w:t>
       </w:r>
     </w:p>
-    <w:bookmarkStart w:id="65" w:name="X7916c45c6eff98ee725bd106c936832b4aade6a"/>
+    <w:bookmarkStart w:id="69" w:name="X7916c45c6eff98ee725bd106c936832b4aade6a"/>
     <w:p>
       <w:pPr>
         <w:pStyle w:val="Heading4"/>
@@ -3391,8 +3521,8 @@
         <w:t xml:space="preserve">Weekly team retrospectives</w:t>
       </w:r>
     </w:p>
-    <w:bookmarkEnd w:id="65"/>
-    <w:bookmarkStart w:id="66" w:name="Xe34787a16413fab8fcd6b7cc2184a2c00081cc9"/>
+    <w:bookmarkEnd w:id="69"/>
+    <w:bookmarkStart w:id="70" w:name="Xe34787a16413fab8fcd6b7cc2184a2c00081cc9"/>
     <w:p>
       <w:pPr>
         <w:pStyle w:val="Heading4"/>
@@ -3531,8 +3661,8 @@
         <w:t xml:space="preserve">Decision records, impact assessments, implementation plans</w:t>
       </w:r>
     </w:p>
-    <w:bookmarkEnd w:id="66"/>
-    <w:bookmarkStart w:id="67" w:name="X2655d9245170b691fbbda7b74e80b5b11c07a80"/>
+    <w:bookmarkEnd w:id="70"/>
+    <w:bookmarkStart w:id="71" w:name="X2655d9245170b691fbbda7b74e80b5b11c07a80"/>
     <w:p>
       <w:pPr>
         <w:pStyle w:val="Heading4"/>
@@ -3683,9 +3813,9 @@
         <w:t xml:space="preserve">Business cases, risk assessments, board minutes, communication plans</w:t>
       </w:r>
     </w:p>
-    <w:bookmarkEnd w:id="67"/>
-    <w:bookmarkEnd w:id="68"/>
-    <w:bookmarkStart w:id="75" w:name="decision-making-philosophy"/>
+    <w:bookmarkEnd w:id="71"/>
+    <w:bookmarkEnd w:id="72"/>
+    <w:bookmarkStart w:id="79" w:name="decision-making-philosophy"/>
     <w:p>
       <w:pPr>
         <w:pStyle w:val="Heading3"/>
@@ -3702,7 +3832,7 @@
         <w:t xml:space="preserve">At the core of our development philosophy is the principle that stakeholders should not merely be consulted—they should actively shape the product’s evolution. To achieve this, we have designed a participatory framework that embeds stakeholders into the decision-making process at every stage, ensuring their needs drive priorities while maintaining agility and technical feasibility.</w:t>
       </w:r>
     </w:p>
-    <w:bookmarkStart w:id="69" w:name="Xcd82a9d922c28f9bf8c34a9dee902eb86ff5d06"/>
+    <w:bookmarkStart w:id="73" w:name="Xcd82a9d922c28f9bf8c34a9dee902eb86ff5d06"/>
     <w:p>
       <w:pPr>
         <w:pStyle w:val="Heading4"/>
@@ -3719,8 +3849,8 @@
         <w:t xml:space="preserve">A rotating council of elderly users, family members, and NGO representatives holds formal influence over product direction. Unlike traditional advisory boards, this group has veto power on critical UX decisions—such as interface accessibility or privacy controls—and scores proposed features to shape the development backlog. For example, when early testing revealed that video calls introduced complexity for users with limited dexterity, the council voted overwhelmingly to prioritize voice interaction refinements first. This structure ensures that those most affected by the robot’s design have measurable authority, not just symbolic input.</w:t>
       </w:r>
     </w:p>
-    <w:bookmarkEnd w:id="69"/>
-    <w:bookmarkStart w:id="70" w:name="continuous-feedback-loops-powered-by-ai"/>
+    <w:bookmarkEnd w:id="73"/>
+    <w:bookmarkStart w:id="74" w:name="continuous-feedback-loops-powered-by-ai"/>
     <w:p>
       <w:pPr>
         <w:pStyle w:val="Heading4"/>
@@ -3746,8 +3876,8 @@
         <w:t xml:space="preserve">) and discussions are analyzed by LLMs to distill sentiment trends and emergent needs. These insights trigger automated A/B tests—like adjusting game difficulty or reminder frequency—while major patterns are presented to the council for deliberation. If, for example, beta users expressed frustration with medication alerts, sentiment analysis would reveal a demand for customizable schedules, leading to a low-code interface that families could tailor remotely.</w:t>
       </w:r>
     </w:p>
-    <w:bookmarkEnd w:id="70"/>
-    <w:bookmarkStart w:id="74" w:name="radical-transparency-for-accountability"/>
+    <w:bookmarkEnd w:id="74"/>
+    <w:bookmarkStart w:id="78" w:name="radical-transparency-for-accountability"/>
     <w:p>
       <w:pPr>
         <w:pStyle w:val="Heading4"/>
@@ -3773,18 +3903,18 @@
           <wp:inline>
             <wp:extent cx="5334000" cy="4418009"/>
             <wp:effectExtent b="0" l="0" r="0" t="0"/>
-            <wp:docPr descr="Diagram of the Decision-Making Process" title="" id="72" name="Picture"/>
+            <wp:docPr descr="Diagram of the Decision-Making Process" title="" id="76" name="Picture"/>
             <a:graphic>
               <a:graphicData uri="http://schemas.openxmlformats.org/drawingml/2006/picture">
                 <pic:pic>
                   <pic:nvPicPr>
-                    <pic:cNvPr descr="./images/diagram-shlomo.png" id="73" name="Picture"/>
+                    <pic:cNvPr descr="./images/diagram-shlomo.png" id="77" name="Picture"/>
                     <pic:cNvPicPr>
                       <a:picLocks noChangeArrowheads="1" noChangeAspect="1"/>
                     </pic:cNvPicPr>
                   </pic:nvPicPr>
                   <pic:blipFill>
-                    <a:blip r:embed="rId71"/>
+                    <a:blip r:embed="rId75"/>
                     <a:stretch>
                       <a:fillRect/>
                     </a:stretch>
@@ -3819,11 +3949,11 @@
         <w:t xml:space="preserve">Diagram of the Decision-Making Process</w:t>
       </w:r>
     </w:p>
-    <w:bookmarkEnd w:id="74"/>
-    <w:bookmarkEnd w:id="75"/>
-    <w:bookmarkEnd w:id="76"/>
-    <w:bookmarkEnd w:id="77"/>
-    <w:bookmarkStart w:id="81" w:name="flowchartsystem-architecture-diagram"/>
+    <w:bookmarkEnd w:id="78"/>
+    <w:bookmarkEnd w:id="79"/>
+    <w:bookmarkEnd w:id="80"/>
+    <w:bookmarkEnd w:id="81"/>
+    <w:bookmarkStart w:id="85" w:name="flowchartsystem-architecture-diagram"/>
     <w:p>
       <w:pPr>
         <w:pStyle w:val="Heading1"/>
@@ -3841,18 +3971,18 @@
           <wp:inline>
             <wp:extent cx="5334000" cy="2554383"/>
             <wp:effectExtent b="0" l="0" r="0" t="0"/>
-            <wp:docPr descr="System Architecture Diagram in a C4 Standardized Format" title="" id="79" name="Picture"/>
+            <wp:docPr descr="System Architecture Diagram in a C4 Standardized Format" title="" id="83" name="Picture"/>
             <a:graphic>
               <a:graphicData uri="http://schemas.openxmlformats.org/drawingml/2006/picture">
                 <pic:pic>
                   <pic:nvPicPr>
-                    <pic:cNvPr descr="./images/companionbot_system_architecture.png" id="80" name="Picture"/>
+                    <pic:cNvPr descr="./images/companionbot_system_architecture.png" id="84" name="Picture"/>
                     <pic:cNvPicPr>
                       <a:picLocks noChangeArrowheads="1" noChangeAspect="1"/>
                     </pic:cNvPicPr>
                   </pic:nvPicPr>
                   <pic:blipFill>
-                    <a:blip r:embed="rId78"/>
+                    <a:blip r:embed="rId82"/>
                     <a:stretch>
                       <a:fillRect/>
                     </a:stretch>
@@ -3887,8 +4017,8 @@
         <w:t xml:space="preserve">System Architecture Diagram in a C4 Standardized Format</w:t>
       </w:r>
     </w:p>
-    <w:bookmarkEnd w:id="81"/>
-    <w:bookmarkStart w:id="92" w:name="X0b35f000b84152168b2e5629ed732a086f321aa"/>
+    <w:bookmarkEnd w:id="85"/>
+    <w:bookmarkStart w:id="96" w:name="X0b35f000b84152168b2e5629ed732a086f321aa"/>
     <w:p>
       <w:pPr>
         <w:pStyle w:val="Heading1"/>
@@ -3905,7 +4035,7 @@
         <w:t xml:space="preserve">Launching CompanionBot from prototype to full-scale deployment requires a coordinated combination of human capital, technical tools, infrastructure, and strategic partnerships. This chapter outlines the essential resources—tangible and intangible—necessary for a successful initial rollout.</w:t>
       </w:r>
     </w:p>
-    <w:bookmarkStart w:id="86" w:name="human-resources"/>
+    <w:bookmarkStart w:id="90" w:name="human-resources"/>
     <w:p>
       <w:pPr>
         <w:pStyle w:val="Heading2"/>
@@ -3914,7 +4044,7 @@
         <w:t xml:space="preserve">1. Human Resources</w:t>
       </w:r>
     </w:p>
-    <w:bookmarkStart w:id="82" w:name="product-team"/>
+    <w:bookmarkStart w:id="86" w:name="product-team"/>
     <w:p>
       <w:pPr>
         <w:pStyle w:val="Heading3"/>
@@ -3983,8 +4113,8 @@
         <w:t xml:space="preserve">Stakeholder Liaison – Communicates with user councils, medical partners, families, and social workers.</w:t>
       </w:r>
     </w:p>
-    <w:bookmarkEnd w:id="82"/>
-    <w:bookmarkStart w:id="83" w:name="development-team"/>
+    <w:bookmarkEnd w:id="86"/>
+    <w:bookmarkStart w:id="87" w:name="development-team"/>
     <w:p>
       <w:pPr>
         <w:pStyle w:val="Heading3"/>
@@ -4053,8 +4183,8 @@
         <w:t xml:space="preserve">QA Engineers — Test edge cases, accessibility scenarios, and interaction reliability.</w:t>
       </w:r>
     </w:p>
-    <w:bookmarkEnd w:id="83"/>
-    <w:bookmarkStart w:id="84" w:name="specialized-roles"/>
+    <w:bookmarkEnd w:id="87"/>
+    <w:bookmarkStart w:id="88" w:name="specialized-roles"/>
     <w:p>
       <w:pPr>
         <w:pStyle w:val="Heading3"/>
@@ -4123,8 +4253,8 @@
         <w:t xml:space="preserve">Community Engagement Coordinators — Onboard elderly users, provide training, and gather feedback.</w:t>
       </w:r>
     </w:p>
-    <w:bookmarkEnd w:id="84"/>
-    <w:bookmarkStart w:id="85" w:name="support-operations"/>
+    <w:bookmarkEnd w:id="88"/>
+    <w:bookmarkStart w:id="89" w:name="support-operations"/>
     <w:p>
       <w:pPr>
         <w:pStyle w:val="Heading3"/>
@@ -4169,9 +4299,9 @@
         <w:t xml:space="preserve">Training Specialists — For family members and caregivers.</w:t>
       </w:r>
     </w:p>
-    <w:bookmarkEnd w:id="85"/>
-    <w:bookmarkEnd w:id="86"/>
-    <w:bookmarkStart w:id="87" w:name="technical-and-digital-infrastructure"/>
+    <w:bookmarkEnd w:id="89"/>
+    <w:bookmarkEnd w:id="90"/>
+    <w:bookmarkStart w:id="91" w:name="technical-and-digital-infrastructure"/>
     <w:p>
       <w:pPr>
         <w:pStyle w:val="Heading2"/>
@@ -4444,8 +4574,8 @@
         <w:t xml:space="preserve">Voice control for accessibility</w:t>
       </w:r>
     </w:p>
-    <w:bookmarkEnd w:id="87"/>
-    <w:bookmarkStart w:id="88" w:name="organizational-and-business-resources"/>
+    <w:bookmarkEnd w:id="91"/>
+    <w:bookmarkStart w:id="92" w:name="organizational-and-business-resources"/>
     <w:p>
       <w:pPr>
         <w:pStyle w:val="Heading2"/>
@@ -4538,8 +4668,8 @@
         <w:t xml:space="preserve">Partnerships with elder care NGOs, clinics, and municipalities</w:t>
       </w:r>
     </w:p>
-    <w:bookmarkEnd w:id="88"/>
-    <w:bookmarkStart w:id="89" w:name="financial-resources"/>
+    <w:bookmarkEnd w:id="92"/>
+    <w:bookmarkStart w:id="93" w:name="financial-resources"/>
     <w:p>
       <w:pPr>
         <w:pStyle w:val="Heading2"/>
@@ -4688,8 +4818,8 @@
         <w:t xml:space="preserve">Subscription revenue and B2B sales (senior care homes, health systems)</w:t>
       </w:r>
     </w:p>
-    <w:bookmarkEnd w:id="89"/>
-    <w:bookmarkStart w:id="90" w:name="legal-and-compliance-resources"/>
+    <w:bookmarkEnd w:id="93"/>
+    <w:bookmarkStart w:id="94" w:name="legal-and-compliance-resources"/>
     <w:p>
       <w:pPr>
         <w:pStyle w:val="Heading2"/>
@@ -4734,8 +4864,8 @@
         <w:t xml:space="preserve">Consent management frameworks for families and healthcare providers</w:t>
       </w:r>
     </w:p>
-    <w:bookmarkEnd w:id="90"/>
-    <w:bookmarkStart w:id="91" w:name="launch-ready-metrics-and-kpis"/>
+    <w:bookmarkEnd w:id="94"/>
+    <w:bookmarkStart w:id="95" w:name="launch-ready-metrics-and-kpis"/>
     <w:p>
       <w:pPr>
         <w:pStyle w:val="Heading2"/>
@@ -4844,9 +4974,9 @@
         <w:t xml:space="preserve">A successful CompanionBot launch requires more than just technology — it requires a full ecosystem of specialized expertise, empathetic design, trusted infrastructure, and inclusive partnerships. By ensuring these resources are secured and aligned with the system’s mission, we can deliver not just a product, but a meaningful support system for the aging population.</w:t>
       </w:r>
     </w:p>
-    <w:bookmarkEnd w:id="91"/>
-    <w:bookmarkEnd w:id="92"/>
-    <w:bookmarkStart w:id="93" w:name="X0e82bffbc2451c3461344b8834fe1d221ad7a5c"/>
+    <w:bookmarkEnd w:id="95"/>
+    <w:bookmarkEnd w:id="96"/>
+    <w:bookmarkStart w:id="97" w:name="X0e82bffbc2451c3461344b8834fe1d221ad7a5c"/>
     <w:p>
       <w:pPr>
         <w:pStyle w:val="Heading1"/>
@@ -6147,8 +6277,8 @@
         </w:tc>
       </w:tr>
     </w:tbl>
-    <w:bookmarkEnd w:id="93"/>
-    <w:bookmarkStart w:id="111" w:name="Xb27126302757430b678bd4b51b3f5c0f8809e51"/>
+    <w:bookmarkEnd w:id="97"/>
+    <w:bookmarkStart w:id="115" w:name="Xb27126302757430b678bd4b51b3f5c0f8809e51"/>
     <w:p>
       <w:pPr>
         <w:pStyle w:val="Heading1"/>
@@ -6157,7 +6287,7 @@
         <w:t xml:space="preserve">6. Evaluation of Scheduling and Prioritization of Tasks and Resources</w:t>
       </w:r>
     </w:p>
-    <w:bookmarkStart w:id="94" w:name="framework-overview"/>
+    <w:bookmarkStart w:id="98" w:name="framework-overview"/>
     <w:p>
       <w:pPr>
         <w:pStyle w:val="Heading2"/>
@@ -6182,8 +6312,8 @@
         <w:t xml:space="preserve">The success of CompanionBot depends not only on resource availability but also on strategic allocation and implementation of robust prioritization mechanisms that adapt to changing requirements and emerging challenges in elderly care technology development.</w:t>
       </w:r>
     </w:p>
-    <w:bookmarkEnd w:id="94"/>
-    <w:bookmarkStart w:id="97" w:name="Xeabae096ba4cee8c1733bc4b4c3f6b6ff764b92"/>
+    <w:bookmarkEnd w:id="98"/>
+    <w:bookmarkStart w:id="101" w:name="Xeabae096ba4cee8c1733bc4b4c3f6b6ff764b92"/>
     <w:p>
       <w:pPr>
         <w:pStyle w:val="Heading2"/>
@@ -6192,7 +6322,7 @@
         <w:t xml:space="preserve">2. Resource Classification and Strategic Allocation</w:t>
       </w:r>
     </w:p>
-    <w:bookmarkStart w:id="95" w:name="human-resource-distribution"/>
+    <w:bookmarkStart w:id="99" w:name="human-resource-distribution"/>
     <w:p>
       <w:pPr>
         <w:pStyle w:val="Heading3"/>
@@ -6626,8 +6756,8 @@
         </w:tc>
       </w:tr>
     </w:tbl>
-    <w:bookmarkEnd w:id="95"/>
-    <w:bookmarkStart w:id="96" w:name="technical-infrastructure-prioritization"/>
+    <w:bookmarkEnd w:id="99"/>
+    <w:bookmarkStart w:id="100" w:name="technical-infrastructure-prioritization"/>
     <w:p>
       <w:pPr>
         <w:pStyle w:val="Heading3"/>
@@ -6983,9 +7113,9 @@
         </w:tc>
       </w:tr>
     </w:tbl>
-    <w:bookmarkEnd w:id="96"/>
-    <w:bookmarkEnd w:id="97"/>
-    <w:bookmarkStart w:id="100" w:name="task-prioritization-methodology"/>
+    <w:bookmarkEnd w:id="100"/>
+    <w:bookmarkEnd w:id="101"/>
+    <w:bookmarkStart w:id="104" w:name="task-prioritization-methodology"/>
     <w:p>
       <w:pPr>
         <w:pStyle w:val="Heading2"/>
@@ -6994,7 +7124,7 @@
         <w:t xml:space="preserve">3. Task Prioritization Methodology</w:t>
       </w:r>
     </w:p>
-    <w:bookmarkStart w:id="98" w:name="multi-criteria-decision-framework"/>
+    <w:bookmarkStart w:id="102" w:name="multi-criteria-decision-framework"/>
     <w:p>
       <w:pPr>
         <w:pStyle w:val="Heading3"/>
@@ -7350,8 +7480,8 @@
         </w:tc>
       </w:tr>
     </w:tbl>
-    <w:bookmarkEnd w:id="98"/>
-    <w:bookmarkStart w:id="99" w:name="feature-development-priority-tiers"/>
+    <w:bookmarkEnd w:id="102"/>
+    <w:bookmarkStart w:id="103" w:name="feature-development-priority-tiers"/>
     <w:p>
       <w:pPr>
         <w:pStyle w:val="Heading3"/>
@@ -7607,9 +7737,9 @@
         </w:tc>
       </w:tr>
     </w:tbl>
-    <w:bookmarkEnd w:id="99"/>
-    <w:bookmarkEnd w:id="100"/>
-    <w:bookmarkStart w:id="103" w:name="X19acb2b47fb9f111d1a72f31dd8415fe54518e6"/>
+    <w:bookmarkEnd w:id="103"/>
+    <w:bookmarkEnd w:id="104"/>
+    <w:bookmarkStart w:id="107" w:name="X19acb2b47fb9f111d1a72f31dd8415fe54518e6"/>
     <w:p>
       <w:pPr>
         <w:pStyle w:val="Heading2"/>
@@ -7618,7 +7748,7 @@
         <w:t xml:space="preserve">4. Development Timeline and Critical Path Management</w:t>
       </w:r>
     </w:p>
-    <w:bookmarkStart w:id="101" w:name="phase-based-development-schedule"/>
+    <w:bookmarkStart w:id="105" w:name="phase-based-development-schedule"/>
     <w:p>
       <w:pPr>
         <w:pStyle w:val="Heading3"/>
@@ -8052,8 +8182,8 @@
         </w:tc>
       </w:tr>
     </w:tbl>
-    <w:bookmarkEnd w:id="101"/>
-    <w:bookmarkStart w:id="102" w:name="critical-path-analysis"/>
+    <w:bookmarkEnd w:id="105"/>
+    <w:bookmarkStart w:id="106" w:name="critical-path-analysis"/>
     <w:p>
       <w:pPr>
         <w:pStyle w:val="Heading3"/>
@@ -8365,9 +8495,9 @@
         </w:tc>
       </w:tr>
     </w:tbl>
-    <w:bookmarkEnd w:id="102"/>
-    <w:bookmarkEnd w:id="103"/>
-    <w:bookmarkStart w:id="105" w:name="performance-monitoring-and-optimization"/>
+    <w:bookmarkEnd w:id="106"/>
+    <w:bookmarkEnd w:id="107"/>
+    <w:bookmarkStart w:id="109" w:name="performance-monitoring-and-optimization"/>
     <w:p>
       <w:pPr>
         <w:pStyle w:val="Heading2"/>
@@ -8376,7 +8506,7 @@
         <w:t xml:space="preserve">5. Performance Monitoring and Optimization</w:t>
       </w:r>
     </w:p>
-    <w:bookmarkStart w:id="104" w:name="resource-utilization-metrics"/>
+    <w:bookmarkStart w:id="108" w:name="resource-utilization-metrics"/>
     <w:p>
       <w:pPr>
         <w:pStyle w:val="Heading3"/>
@@ -9012,9 +9142,9 @@
         </w:tc>
       </w:tr>
     </w:tbl>
-    <w:bookmarkEnd w:id="104"/>
-    <w:bookmarkEnd w:id="105"/>
-    <w:bookmarkStart w:id="107" w:name="X4568722abd206e91428f8c9c33c8b9a7933e99d"/>
+    <w:bookmarkEnd w:id="108"/>
+    <w:bookmarkEnd w:id="109"/>
+    <w:bookmarkStart w:id="111" w:name="X4568722abd206e91428f8c9c33c8b9a7933e99d"/>
     <w:p>
       <w:pPr>
         <w:pStyle w:val="Heading2"/>
@@ -9023,7 +9153,7 @@
         <w:t xml:space="preserve">6. Financial Resource Management and Risk Mitigation</w:t>
       </w:r>
     </w:p>
-    <w:bookmarkStart w:id="106" w:name="budget-allocation-and-optimization"/>
+    <w:bookmarkStart w:id="110" w:name="budget-allocation-and-optimization"/>
     <w:p>
       <w:pPr>
         <w:pStyle w:val="Heading3"/>
@@ -9457,9 +9587,9 @@
         </w:tc>
       </w:tr>
     </w:tbl>
-    <w:bookmarkEnd w:id="106"/>
-    <w:bookmarkEnd w:id="107"/>
-    <w:bookmarkStart w:id="110" w:name="X8b1a00f961bd34306c55da33580f599159438d8"/>
+    <w:bookmarkEnd w:id="110"/>
+    <w:bookmarkEnd w:id="111"/>
+    <w:bookmarkStart w:id="114" w:name="X8b1a00f961bd34306c55da33580f599159438d8"/>
     <w:p>
       <w:pPr>
         <w:pStyle w:val="Heading2"/>
@@ -9468,7 +9598,7 @@
         <w:t xml:space="preserve">7. Quality Assurance and Compliance Resource Allocation</w:t>
       </w:r>
     </w:p>
-    <w:bookmarkStart w:id="108" w:name="quality-driven-resource-distribution"/>
+    <w:bookmarkStart w:id="112" w:name="quality-driven-resource-distribution"/>
     <w:p>
       <w:pPr>
         <w:pStyle w:val="Heading3"/>
@@ -9824,8 +9954,8 @@
         </w:tc>
       </w:tr>
     </w:tbl>
-    <w:bookmarkEnd w:id="108"/>
-    <w:bookmarkStart w:id="109" w:name="risk-based-testing-strategy"/>
+    <w:bookmarkEnd w:id="112"/>
+    <w:bookmarkStart w:id="113" w:name="risk-based-testing-strategy"/>
     <w:p>
       <w:pPr>
         <w:pStyle w:val="Heading3"/>
@@ -10135,10 +10265,10 @@
         </w:tc>
       </w:tr>
     </w:tbl>
-    <w:bookmarkEnd w:id="109"/>
-    <w:bookmarkEnd w:id="110"/>
-    <w:bookmarkEnd w:id="111"/>
-    <w:bookmarkStart w:id="116" w:name="dependency-identification"/>
+    <w:bookmarkEnd w:id="113"/>
+    <w:bookmarkEnd w:id="114"/>
+    <w:bookmarkEnd w:id="115"/>
+    <w:bookmarkStart w:id="120" w:name="dependency-identification"/>
     <w:p>
       <w:pPr>
         <w:pStyle w:val="Heading1"/>
@@ -10155,7 +10285,7 @@
         <w:t xml:space="preserve">The successful implementation of CompanionBot relies on the coordinated interaction of multiple technical systems, organizational roles, external vendors, and regulatory frameworks. Identifying and managing these dependencies early is essential to ensure uninterrupted development, maintain system integrity, and support compliance with safety and privacy standards.</w:t>
       </w:r>
     </w:p>
-    <w:bookmarkStart w:id="112" w:name="technical-dependencies"/>
+    <w:bookmarkStart w:id="116" w:name="technical-dependencies"/>
     <w:p>
       <w:pPr>
         <w:pStyle w:val="Heading2"/>
@@ -10252,8 +10382,8 @@
         <w:t xml:space="preserve">Interoperability with external health systems (FHIR APIs) requires alignment with third-party update cycles and interface changes.</w:t>
       </w:r>
     </w:p>
-    <w:bookmarkEnd w:id="112"/>
-    <w:bookmarkStart w:id="113" w:name="organizational-and-process-dependencies"/>
+    <w:bookmarkEnd w:id="116"/>
+    <w:bookmarkStart w:id="117" w:name="organizational-and-process-dependencies"/>
     <w:p>
       <w:pPr>
         <w:pStyle w:val="Heading2"/>
@@ -10328,8 +10458,8 @@
         <w:t xml:space="preserve">Deployment success depends on the creation and dissemination of training modules, which are reliant on the availability of support staff and content specialists.</w:t>
       </w:r>
     </w:p>
-    <w:bookmarkEnd w:id="113"/>
-    <w:bookmarkStart w:id="114" w:name="vendor-and-regulatory-dependencies"/>
+    <w:bookmarkEnd w:id="117"/>
+    <w:bookmarkStart w:id="118" w:name="vendor-and-regulatory-dependencies"/>
     <w:p>
       <w:pPr>
         <w:pStyle w:val="Heading2"/>
@@ -10404,8 +10534,8 @@
         <w:t xml:space="preserve">Access to pilot environments and user feedback is contingent on third-party collaboration timelines, legal agreements, and site-specific onboarding procedures.</w:t>
       </w:r>
     </w:p>
-    <w:bookmarkEnd w:id="114"/>
-    <w:bookmarkStart w:id="115" w:name="mitigation-strategies"/>
+    <w:bookmarkEnd w:id="118"/>
+    <w:bookmarkStart w:id="119" w:name="mitigation-strategies"/>
     <w:p>
       <w:pPr>
         <w:pStyle w:val="Heading2"/>
@@ -10510,9 +10640,9 @@
         <w:t xml:space="preserve">By proactively identifying and addressing interdependencies, CompanionBot ensures stable progress across all development phases, while maintaining flexibility to adapt to external or internal changes.</w:t>
       </w:r>
     </w:p>
-    <w:bookmarkEnd w:id="115"/>
-    <w:bookmarkEnd w:id="116"/>
-    <w:bookmarkStart w:id="122" w:name="X02c92cb8ecad449f975f1030a4dc357c234df95"/>
+    <w:bookmarkEnd w:id="119"/>
+    <w:bookmarkEnd w:id="120"/>
+    <w:bookmarkStart w:id="126" w:name="X02c92cb8ecad449f975f1030a4dc357c234df95"/>
     <w:p>
       <w:pPr>
         <w:pStyle w:val="Heading1"/>
@@ -10529,7 +10659,7 @@
         <w:t xml:space="preserve">Effective resource management for CompanionBot requires not only accurate allocation but also early detection of risks that may jeopardize delivery, compliance, or system stability. This section outlines key risk domains associated with human, technical, financial, and regulatory resources, alongside assessment metrics and mitigation strategies.</w:t>
       </w:r>
     </w:p>
-    <w:bookmarkStart w:id="117" w:name="human-resource-risks"/>
+    <w:bookmarkStart w:id="121" w:name="human-resource-risks"/>
     <w:p>
       <w:pPr>
         <w:pStyle w:val="Heading2"/>
@@ -10714,8 +10844,8 @@
         <w:t xml:space="preserve">Maintain updated documentation, implement succession plans, ensure knowledge redundancy.</w:t>
       </w:r>
     </w:p>
-    <w:bookmarkEnd w:id="117"/>
-    <w:bookmarkStart w:id="118" w:name="technical-resource-risks"/>
+    <w:bookmarkEnd w:id="121"/>
+    <w:bookmarkStart w:id="122" w:name="technical-resource-risks"/>
     <w:p>
       <w:pPr>
         <w:pStyle w:val="Heading2"/>
@@ -10900,8 +11030,8 @@
         <w:t xml:space="preserve">Identify backup suppliers, pre-order critical parts, use modular hardware design.</w:t>
       </w:r>
     </w:p>
-    <w:bookmarkEnd w:id="118"/>
-    <w:bookmarkStart w:id="119" w:name="financial-resource-risks"/>
+    <w:bookmarkEnd w:id="122"/>
+    <w:bookmarkStart w:id="123" w:name="financial-resource-risks"/>
     <w:p>
       <w:pPr>
         <w:pStyle w:val="Heading2"/>
@@ -11086,8 +11216,8 @@
         <w:t xml:space="preserve">Allocate specific budget to onboarding, integrate LLM-powered training assistants, monitor training outcomes.</w:t>
       </w:r>
     </w:p>
-    <w:bookmarkEnd w:id="119"/>
-    <w:bookmarkStart w:id="120" w:name="regulatory-and-partnership-risks"/>
+    <w:bookmarkEnd w:id="123"/>
+    <w:bookmarkStart w:id="124" w:name="regulatory-and-partnership-risks"/>
     <w:p>
       <w:pPr>
         <w:pStyle w:val="Heading2"/>
@@ -11272,8 +11402,8 @@
         <w:t xml:space="preserve">Diversify pilot sites, maintain regular engagement with partners, sign flexible MoUs.</w:t>
       </w:r>
     </w:p>
-    <w:bookmarkEnd w:id="120"/>
-    <w:bookmarkStart w:id="121" w:name="risk-monitoring-and-reporting"/>
+    <w:bookmarkEnd w:id="124"/>
+    <w:bookmarkStart w:id="125" w:name="risk-monitoring-and-reporting"/>
     <w:p>
       <w:pPr>
         <w:pStyle w:val="Heading2"/>
@@ -11386,8 +11516,8 @@
         <w:t xml:space="preserve">By embedding risk identification into all resource management activities, the CompanionBot team ensures stable progress under realistic constraints and supports a proactive rather than reactive delivery model.</w:t>
       </w:r>
     </w:p>
-    <w:bookmarkEnd w:id="121"/>
-    <w:bookmarkEnd w:id="122"/>
+    <w:bookmarkEnd w:id="125"/>
+    <w:bookmarkEnd w:id="126"/>
     <w:sectPr/>
   </w:body>
 </w:document>

</xml_diff>